<commit_message>
Chỉnh sửa lại Report Training
</commit_message>
<xml_diff>
--- a/Documentation/Reports/ReportTraining.docx
+++ b/Documentation/Reports/ReportTraining.docx
@@ -1,11 +1,12 @@
 
 <file path=word/document.xml><?xml version="1.0" encoding="utf-8"?>
-<w:document xmlns:wpc="http://schemas.microsoft.com/office/word/2010/wordprocessingCanvas" xmlns:cx="http://schemas.microsoft.com/office/drawing/2014/chartex" xmlns:mc="http://schemas.openxmlformats.org/markup-compatibility/2006" xmlns:o="urn:schemas-microsoft-com:office:office" xmlns:r="http://schemas.openxmlformats.org/officeDocument/2006/relationships" xmlns:m="http://schemas.openxmlformats.org/officeDocument/2006/math" xmlns:v="urn:schemas-microsoft-com:vml" xmlns:wp14="http://schemas.microsoft.com/office/word/2010/wordprocessingDrawing" xmlns:wp="http://schemas.openxmlformats.org/drawingml/2006/wordprocessingDrawing" xmlns:w10="urn:schemas-microsoft-com:office:word" xmlns:w="http://schemas.openxmlformats.org/wordprocessingml/2006/main" xmlns:w14="http://schemas.microsoft.com/office/word/2010/wordml" xmlns:w15="http://schemas.microsoft.com/office/word/2012/wordml" xmlns:w16se="http://schemas.microsoft.com/office/word/2015/wordml/symex" xmlns:wpg="http://schemas.microsoft.com/office/word/2010/wordprocessingGroup" xmlns:wpi="http://schemas.microsoft.com/office/word/2010/wordprocessingInk" xmlns:wne="http://schemas.microsoft.com/office/word/2006/wordml" xmlns:wps="http://schemas.microsoft.com/office/word/2010/wordprocessingShape" mc:Ignorable="w14 w15 w16se wp14">
+<w:document xmlns:wpc="http://schemas.microsoft.com/office/word/2010/wordprocessingCanvas" xmlns:cx="http://schemas.microsoft.com/office/drawing/2014/chartex" xmlns:cx1="http://schemas.microsoft.com/office/drawing/2015/9/8/chartex" xmlns:mc="http://schemas.openxmlformats.org/markup-compatibility/2006" xmlns:o="urn:schemas-microsoft-com:office:office" xmlns:r="http://schemas.openxmlformats.org/officeDocument/2006/relationships" xmlns:m="http://schemas.openxmlformats.org/officeDocument/2006/math" xmlns:v="urn:schemas-microsoft-com:vml" xmlns:wp14="http://schemas.microsoft.com/office/word/2010/wordprocessingDrawing" xmlns:wp="http://schemas.openxmlformats.org/drawingml/2006/wordprocessingDrawing" xmlns:w10="urn:schemas-microsoft-com:office:word" xmlns:w="http://schemas.openxmlformats.org/wordprocessingml/2006/main" xmlns:w14="http://schemas.microsoft.com/office/word/2010/wordml" xmlns:w15="http://schemas.microsoft.com/office/word/2012/wordml" xmlns:w16se="http://schemas.microsoft.com/office/word/2015/wordml/symex" xmlns:wpg="http://schemas.microsoft.com/office/word/2010/wordprocessingGroup" xmlns:wpi="http://schemas.microsoft.com/office/word/2010/wordprocessingInk" xmlns:wne="http://schemas.microsoft.com/office/word/2006/wordml" xmlns:wps="http://schemas.microsoft.com/office/word/2010/wordprocessingShape" mc:Ignorable="w14 w15 w16se wp14">
   <w:body>
     <w:p>
       <w:pPr>
         <w:jc w:val="center"/>
         <w:rPr>
+          <w:rFonts w:ascii="Times New Roman" w:hAnsi="Times New Roman" w:cs="Times New Roman"/>
           <w:b/>
           <w:sz w:val="32"/>
           <w:szCs w:val="32"/>
@@ -13,6 +14,7 @@
       </w:pPr>
       <w:r>
         <w:rPr>
+          <w:rFonts w:ascii="Times New Roman" w:hAnsi="Times New Roman" w:cs="Times New Roman"/>
           <w:b/>
           <w:sz w:val="32"/>
           <w:szCs w:val="32"/>
@@ -23,6 +25,7 @@
     <w:p>
       <w:pPr>
         <w:rPr>
+          <w:rFonts w:ascii="Times New Roman" w:hAnsi="Times New Roman" w:cs="Times New Roman"/>
           <w:b/>
           <w:sz w:val="32"/>
           <w:szCs w:val="32"/>
@@ -33,6 +36,7 @@
       <w:pPr>
         <w:jc w:val="center"/>
         <w:rPr>
+          <w:rFonts w:ascii="Times New Roman" w:hAnsi="Times New Roman" w:cs="Times New Roman"/>
           <w:b/>
           <w:sz w:val="32"/>
           <w:szCs w:val="32"/>
@@ -47,31 +51,17 @@
           <w:numId w:val="3"/>
         </w:numPr>
         <w:rPr>
+          <w:rFonts w:ascii="Times New Roman" w:hAnsi="Times New Roman" w:cs="Times New Roman"/>
           <w:b/>
         </w:rPr>
       </w:pPr>
-      <w:proofErr w:type="spellStart"/>
-      <w:r>
-        <w:rPr>
+      <w:r>
+        <w:rPr>
+          <w:rFonts w:ascii="Times New Roman" w:hAnsi="Times New Roman" w:cs="Times New Roman"/>
           <w:b/>
         </w:rPr>
-        <w:t>Thông</w:t>
-      </w:r>
-      <w:proofErr w:type="spellEnd"/>
-      <w:r>
-        <w:rPr>
-          <w:b/>
-        </w:rPr>
-        <w:t xml:space="preserve"> tin </w:t>
-      </w:r>
-      <w:proofErr w:type="spellStart"/>
-      <w:r>
-        <w:rPr>
-          <w:b/>
-        </w:rPr>
-        <w:t>nhóm</w:t>
-      </w:r>
-      <w:proofErr w:type="spellEnd"/>
+        <w:t>Thông tin nhóm</w:t>
+      </w:r>
     </w:p>
     <w:p>
       <w:pPr>
@@ -80,24 +70,20 @@
           <w:ilvl w:val="1"/>
           <w:numId w:val="3"/>
         </w:numPr>
-      </w:pPr>
-      <w:proofErr w:type="spellStart"/>
-      <w:r>
-        <w:t>Tên</w:t>
-      </w:r>
-      <w:proofErr w:type="spellEnd"/>
-      <w:r>
-        <w:t xml:space="preserve"> </w:t>
-      </w:r>
-      <w:proofErr w:type="spellStart"/>
-      <w:r>
-        <w:t>nhóm</w:t>
-      </w:r>
-      <w:proofErr w:type="spellEnd"/>
-      <w:r>
-        <w:t>:</w:t>
-      </w:r>
-      <w:r>
+        <w:rPr>
+          <w:rFonts w:ascii="Times New Roman" w:hAnsi="Times New Roman" w:cs="Times New Roman"/>
+        </w:rPr>
+      </w:pPr>
+      <w:r>
+        <w:rPr>
+          <w:rFonts w:ascii="Times New Roman" w:hAnsi="Times New Roman" w:cs="Times New Roman"/>
+        </w:rPr>
+        <w:t>Tên nhóm:</w:t>
+      </w:r>
+      <w:r>
+        <w:rPr>
+          <w:rFonts w:ascii="Times New Roman" w:hAnsi="Times New Roman" w:cs="Times New Roman"/>
+        </w:rPr>
         <w:t xml:space="preserve"> Ice Tea</w:t>
       </w:r>
     </w:p>
@@ -108,35 +94,26 @@
           <w:ilvl w:val="1"/>
           <w:numId w:val="3"/>
         </w:numPr>
-      </w:pPr>
-      <w:r>
+        <w:rPr>
+          <w:rFonts w:ascii="Times New Roman" w:hAnsi="Times New Roman" w:cs="Times New Roman"/>
+        </w:rPr>
+      </w:pPr>
+      <w:r>
+        <w:rPr>
+          <w:rFonts w:ascii="Times New Roman" w:hAnsi="Times New Roman" w:cs="Times New Roman"/>
+        </w:rPr>
         <w:t>Leader:</w:t>
       </w:r>
       <w:r>
-        <w:t xml:space="preserve"> </w:t>
-      </w:r>
-      <w:proofErr w:type="spellStart"/>
-      <w:r>
-        <w:t>Phạm</w:t>
-      </w:r>
-      <w:proofErr w:type="spellEnd"/>
-      <w:r>
-        <w:t xml:space="preserve"> </w:t>
-      </w:r>
-      <w:proofErr w:type="spellStart"/>
-      <w:r>
-        <w:t>Hồng</w:t>
-      </w:r>
-      <w:proofErr w:type="spellEnd"/>
-      <w:r>
-        <w:t xml:space="preserve"> </w:t>
-      </w:r>
-      <w:proofErr w:type="spellStart"/>
-      <w:r>
-        <w:t>Sơn</w:t>
-      </w:r>
-      <w:proofErr w:type="spellEnd"/>
-      <w:r>
+        <w:rPr>
+          <w:rFonts w:ascii="Times New Roman" w:hAnsi="Times New Roman" w:cs="Times New Roman"/>
+        </w:rPr>
+        <w:t xml:space="preserve"> Phạm Hồng Sơn</w:t>
+      </w:r>
+      <w:r>
+        <w:rPr>
+          <w:rFonts w:ascii="Times New Roman" w:hAnsi="Times New Roman" w:cs="Times New Roman"/>
+        </w:rPr>
         <w:tab/>
       </w:r>
     </w:p>
@@ -147,47 +124,50 @@
           <w:ilvl w:val="1"/>
           <w:numId w:val="3"/>
         </w:numPr>
-      </w:pPr>
-      <w:r>
+        <w:rPr>
+          <w:rFonts w:ascii="Times New Roman" w:hAnsi="Times New Roman" w:cs="Times New Roman"/>
+        </w:rPr>
+      </w:pPr>
+      <w:r>
+        <w:rPr>
+          <w:rFonts w:ascii="Times New Roman" w:hAnsi="Times New Roman" w:cs="Times New Roman"/>
+        </w:rPr>
         <w:t>Supporter:</w:t>
       </w:r>
       <w:r>
-        <w:t xml:space="preserve"> </w:t>
-      </w:r>
-      <w:proofErr w:type="spellStart"/>
-      <w:r>
-        <w:t>Giản</w:t>
-      </w:r>
-      <w:proofErr w:type="spellEnd"/>
-      <w:r>
-        <w:t xml:space="preserve"> </w:t>
-      </w:r>
-      <w:proofErr w:type="spellStart"/>
-      <w:r>
-        <w:t>Quốc</w:t>
-      </w:r>
-      <w:proofErr w:type="spellEnd"/>
-      <w:r>
-        <w:t xml:space="preserve"> </w:t>
-      </w:r>
-      <w:proofErr w:type="spellStart"/>
-      <w:r>
-        <w:t>Anh</w:t>
-      </w:r>
-      <w:proofErr w:type="spellEnd"/>
-      <w:r>
-        <w:t xml:space="preserve">, Phan Minh </w:t>
-      </w:r>
-      <w:proofErr w:type="spellStart"/>
-      <w:r>
-        <w:t>Dương</w:t>
-      </w:r>
-      <w:proofErr w:type="spellEnd"/>
+        <w:rPr>
+          <w:rFonts w:ascii="Times New Roman" w:hAnsi="Times New Roman" w:cs="Times New Roman"/>
+        </w:rPr>
+        <w:t xml:space="preserve"> Giản Quốc Anh, Phan Minh Dương</w:t>
+      </w:r>
+    </w:p>
+    <w:p>
+      <w:pPr>
+        <w:pStyle w:val="ListParagraph"/>
+        <w:numPr>
+          <w:ilvl w:val="1"/>
+          <w:numId w:val="3"/>
+        </w:numPr>
+        <w:rPr>
+          <w:rFonts w:ascii="Times New Roman" w:hAnsi="Times New Roman" w:cs="Times New Roman"/>
+        </w:rPr>
+      </w:pPr>
+      <w:r>
+        <w:rPr>
+          <w:rFonts w:ascii="Times New Roman" w:hAnsi="Times New Roman" w:cs="Times New Roman"/>
+        </w:rPr>
+        <w:t xml:space="preserve">Các thành viên khác: Hoàng Minh Hải, Lương Văn Trà, Nguyễn Bá Duy </w:t>
+      </w:r>
+      <w:bookmarkStart w:id="0" w:name="_GoBack"/>
+      <w:bookmarkEnd w:id="0"/>
     </w:p>
     <w:p>
       <w:pPr>
         <w:pStyle w:val="ListParagraph"/>
         <w:ind w:left="1440"/>
+        <w:rPr>
+          <w:rFonts w:ascii="Times New Roman" w:hAnsi="Times New Roman" w:cs="Times New Roman"/>
+        </w:rPr>
       </w:pPr>
     </w:p>
     <w:p>
@@ -198,11 +178,13 @@
           <w:numId w:val="3"/>
         </w:numPr>
         <w:rPr>
+          <w:rFonts w:ascii="Times New Roman" w:hAnsi="Times New Roman" w:cs="Times New Roman"/>
           <w:b/>
         </w:rPr>
       </w:pPr>
       <w:r>
         <w:rPr>
+          <w:rFonts w:ascii="Times New Roman" w:hAnsi="Times New Roman" w:cs="Times New Roman"/>
           <w:b/>
         </w:rPr>
         <w:t>Training</w:t>
@@ -215,30 +197,32 @@
           <w:ilvl w:val="1"/>
           <w:numId w:val="3"/>
         </w:numPr>
-      </w:pPr>
-      <w:proofErr w:type="spellStart"/>
-      <w:r>
+        <w:rPr>
+          <w:rFonts w:ascii="Times New Roman" w:hAnsi="Times New Roman" w:cs="Times New Roman"/>
+        </w:rPr>
+      </w:pPr>
+      <w:r>
+        <w:rPr>
+          <w:rFonts w:ascii="Times New Roman" w:hAnsi="Times New Roman" w:cs="Times New Roman"/>
+        </w:rPr>
         <w:t>Thờ</w:t>
       </w:r>
       <w:r>
-        <w:t>i</w:t>
-      </w:r>
-      <w:proofErr w:type="spellEnd"/>
-      <w:r>
-        <w:t xml:space="preserve"> </w:t>
-      </w:r>
-      <w:proofErr w:type="spellStart"/>
-      <w:r>
-        <w:t>gian</w:t>
-      </w:r>
-      <w:proofErr w:type="spellEnd"/>
-      <w:r>
-        <w:t>: 12/06</w:t>
-      </w:r>
-      <w:r>
+        <w:rPr>
+          <w:rFonts w:ascii="Times New Roman" w:hAnsi="Times New Roman" w:cs="Times New Roman"/>
+        </w:rPr>
+        <w:t>i gian: 12/06</w:t>
+      </w:r>
+      <w:r>
+        <w:rPr>
+          <w:rFonts w:ascii="Times New Roman" w:hAnsi="Times New Roman" w:cs="Times New Roman"/>
+        </w:rPr>
         <w:t>/2017 - 27</w:t>
       </w:r>
       <w:r>
+        <w:rPr>
+          <w:rFonts w:ascii="Times New Roman" w:hAnsi="Times New Roman" w:cs="Times New Roman"/>
+        </w:rPr>
         <w:t>/06/2017</w:t>
       </w:r>
     </w:p>
@@ -246,6 +230,9 @@
       <w:pPr>
         <w:pStyle w:val="ListParagraph"/>
         <w:ind w:left="1440"/>
+        <w:rPr>
+          <w:rFonts w:ascii="Times New Roman" w:hAnsi="Times New Roman" w:cs="Times New Roman"/>
+        </w:rPr>
       </w:pPr>
     </w:p>
     <w:tbl>
@@ -256,10 +243,10 @@
         <w:tblLook w:val="04A0" w:firstRow="1" w:lastRow="0" w:firstColumn="1" w:lastColumn="0" w:noHBand="0" w:noVBand="1"/>
       </w:tblPr>
       <w:tblGrid>
-        <w:gridCol w:w="624"/>
-        <w:gridCol w:w="1734"/>
-        <w:gridCol w:w="1809"/>
-        <w:gridCol w:w="4909"/>
+        <w:gridCol w:w="670"/>
+        <w:gridCol w:w="1730"/>
+        <w:gridCol w:w="1800"/>
+        <w:gridCol w:w="4876"/>
       </w:tblGrid>
       <w:tr>
         <w:trPr>
@@ -275,11 +262,13 @@
               <w:ind w:left="0"/>
               <w:jc w:val="center"/>
               <w:rPr>
+                <w:rFonts w:ascii="Times New Roman" w:hAnsi="Times New Roman" w:cs="Times New Roman"/>
                 <w:b/>
               </w:rPr>
             </w:pPr>
             <w:r>
               <w:rPr>
+                <w:rFonts w:ascii="Times New Roman" w:hAnsi="Times New Roman" w:cs="Times New Roman"/>
                 <w:b/>
               </w:rPr>
               <w:t>STT</w:t>
@@ -296,11 +285,13 @@
               <w:ind w:left="0"/>
               <w:jc w:val="center"/>
               <w:rPr>
+                <w:rFonts w:ascii="Times New Roman" w:hAnsi="Times New Roman" w:cs="Times New Roman"/>
                 <w:b/>
               </w:rPr>
             </w:pPr>
             <w:r>
               <w:rPr>
+                <w:rFonts w:ascii="Times New Roman" w:hAnsi="Times New Roman" w:cs="Times New Roman"/>
                 <w:b/>
               </w:rPr>
               <w:t>Supporter</w:t>
@@ -317,31 +308,17 @@
               <w:ind w:left="0"/>
               <w:jc w:val="center"/>
               <w:rPr>
+                <w:rFonts w:ascii="Times New Roman" w:hAnsi="Times New Roman" w:cs="Times New Roman"/>
                 <w:b/>
               </w:rPr>
             </w:pPr>
-            <w:proofErr w:type="spellStart"/>
             <w:r>
               <w:rPr>
+                <w:rFonts w:ascii="Times New Roman" w:hAnsi="Times New Roman" w:cs="Times New Roman"/>
                 <w:b/>
               </w:rPr>
-              <w:t>Thời</w:t>
+              <w:t>Thời gian</w:t>
             </w:r>
-            <w:proofErr w:type="spellEnd"/>
-            <w:r>
-              <w:rPr>
-                <w:b/>
-              </w:rPr>
-              <w:t xml:space="preserve"> </w:t>
-            </w:r>
-            <w:proofErr w:type="spellStart"/>
-            <w:r>
-              <w:rPr>
-                <w:b/>
-              </w:rPr>
-              <w:t>gian</w:t>
-            </w:r>
-            <w:proofErr w:type="spellEnd"/>
           </w:p>
         </w:tc>
         <w:tc>
@@ -354,42 +331,16 @@
               <w:ind w:left="0"/>
               <w:jc w:val="center"/>
               <w:rPr>
+                <w:rFonts w:ascii="Times New Roman" w:hAnsi="Times New Roman" w:cs="Times New Roman"/>
                 <w:b/>
               </w:rPr>
             </w:pPr>
-            <w:proofErr w:type="spellStart"/>
             <w:r>
               <w:rPr>
+                <w:rFonts w:ascii="Times New Roman" w:hAnsi="Times New Roman" w:cs="Times New Roman"/>
                 <w:b/>
               </w:rPr>
-              <w:t>Nội</w:t>
-            </w:r>
-            <w:proofErr w:type="spellEnd"/>
-            <w:r>
-              <w:rPr>
-                <w:b/>
-              </w:rPr>
-              <w:t xml:space="preserve"> dung </w:t>
-            </w:r>
-            <w:proofErr w:type="spellStart"/>
-            <w:r>
-              <w:rPr>
-                <w:b/>
-              </w:rPr>
-              <w:t>buổi</w:t>
-            </w:r>
-            <w:proofErr w:type="spellEnd"/>
-            <w:r>
-              <w:rPr>
-                <w:b/>
-              </w:rPr>
-              <w:t xml:space="preserve"> </w:t>
-            </w:r>
-            <w:r>
-              <w:rPr>
-                <w:b/>
-              </w:rPr>
-              <w:t>training</w:t>
+              <w:t>Nội dung buổi training</w:t>
             </w:r>
           </w:p>
         </w:tc>
@@ -407,8 +358,14 @@
               <w:pStyle w:val="ListParagraph"/>
               <w:ind w:left="0"/>
               <w:jc w:val="center"/>
+              <w:rPr>
+                <w:rFonts w:ascii="Times New Roman" w:hAnsi="Times New Roman" w:cs="Times New Roman"/>
+              </w:rPr>
             </w:pPr>
             <w:r>
+              <w:rPr>
+                <w:rFonts w:ascii="Times New Roman" w:hAnsi="Times New Roman" w:cs="Times New Roman"/>
+              </w:rPr>
               <w:t>1</w:t>
             </w:r>
           </w:p>
@@ -421,15 +378,16 @@
             <w:pPr>
               <w:pStyle w:val="ListParagraph"/>
               <w:ind w:left="0"/>
+              <w:rPr>
+                <w:rFonts w:ascii="Times New Roman" w:hAnsi="Times New Roman" w:cs="Times New Roman"/>
+              </w:rPr>
             </w:pPr>
             <w:r>
-              <w:t xml:space="preserve">Phan Minh </w:t>
+              <w:rPr>
+                <w:rFonts w:ascii="Times New Roman" w:hAnsi="Times New Roman" w:cs="Times New Roman"/>
+              </w:rPr>
+              <w:t>Phan Minh Dương</w:t>
             </w:r>
-            <w:proofErr w:type="spellStart"/>
-            <w:r>
-              <w:t>Dương</w:t>
-            </w:r>
-            <w:proofErr w:type="spellEnd"/>
           </w:p>
         </w:tc>
         <w:tc>
@@ -440,8 +398,14 @@
             <w:pPr>
               <w:pStyle w:val="ListParagraph"/>
               <w:ind w:left="0"/>
+              <w:rPr>
+                <w:rFonts w:ascii="Times New Roman" w:hAnsi="Times New Roman" w:cs="Times New Roman"/>
+              </w:rPr>
             </w:pPr>
             <w:r>
+              <w:rPr>
+                <w:rFonts w:ascii="Times New Roman" w:hAnsi="Times New Roman" w:cs="Times New Roman"/>
+              </w:rPr>
               <w:t>12/06</w:t>
             </w:r>
           </w:p>
@@ -454,38 +418,29 @@
             <w:pPr>
               <w:pStyle w:val="ListParagraph"/>
               <w:ind w:left="0"/>
+              <w:rPr>
+                <w:rFonts w:ascii="Times New Roman" w:hAnsi="Times New Roman" w:cs="Times New Roman"/>
+              </w:rPr>
             </w:pPr>
-            <w:proofErr w:type="spellStart"/>
             <w:r>
               <w:rPr>
-                <w:rFonts w:ascii="Helvetica" w:hAnsi="Helvetica" w:cs="Helvetica"/>
+                <w:rFonts w:ascii="Times New Roman" w:hAnsi="Times New Roman" w:cs="Times New Roman"/>
                 <w:color w:val="1D2129"/>
                 <w:sz w:val="21"/>
                 <w:szCs w:val="21"/>
                 <w:shd w:val="clear" w:color="auto" w:fill="FFFFFF"/>
               </w:rPr>
-              <w:t>NodeJS</w:t>
+              <w:t xml:space="preserve">+ Giới thiệu và thao tác cơ bản với </w:t>
             </w:r>
-            <w:proofErr w:type="spellEnd"/>
             <w:r>
               <w:rPr>
-                <w:rFonts w:ascii="Helvetica" w:hAnsi="Helvetica" w:cs="Helvetica"/>
+                <w:rFonts w:ascii="Times New Roman" w:hAnsi="Times New Roman" w:cs="Times New Roman"/>
                 <w:color w:val="1D2129"/>
                 <w:sz w:val="21"/>
                 <w:szCs w:val="21"/>
                 <w:shd w:val="clear" w:color="auto" w:fill="FFFFFF"/>
               </w:rPr>
-              <w:t xml:space="preserve"> (Express , S</w:t>
-            </w:r>
-            <w:r>
-              <w:rPr>
-                <w:rFonts w:ascii="Helvetica" w:hAnsi="Helvetica" w:cs="Helvetica"/>
-                <w:color w:val="1D2129"/>
-                <w:sz w:val="21"/>
-                <w:szCs w:val="21"/>
-                <w:shd w:val="clear" w:color="auto" w:fill="FFFFFF"/>
-              </w:rPr>
-              <w:t>ocket IO)</w:t>
+              <w:t>NodeJS (Express , Socket IO)</w:t>
             </w:r>
           </w:p>
         </w:tc>
@@ -503,8 +458,14 @@
               <w:pStyle w:val="ListParagraph"/>
               <w:ind w:left="0"/>
               <w:jc w:val="center"/>
+              <w:rPr>
+                <w:rFonts w:ascii="Times New Roman" w:hAnsi="Times New Roman" w:cs="Times New Roman"/>
+              </w:rPr>
             </w:pPr>
             <w:r>
+              <w:rPr>
+                <w:rFonts w:ascii="Times New Roman" w:hAnsi="Times New Roman" w:cs="Times New Roman"/>
+              </w:rPr>
               <w:t>2</w:t>
             </w:r>
           </w:p>
@@ -517,39 +478,16 @@
             <w:pPr>
               <w:pStyle w:val="ListParagraph"/>
               <w:ind w:left="0"/>
+              <w:rPr>
+                <w:rFonts w:ascii="Times New Roman" w:hAnsi="Times New Roman" w:cs="Times New Roman"/>
+              </w:rPr>
             </w:pPr>
             <w:r>
-              <w:t xml:space="preserve">Minh </w:t>
+              <w:rPr>
+                <w:rFonts w:ascii="Times New Roman" w:hAnsi="Times New Roman" w:cs="Times New Roman"/>
+              </w:rPr>
+              <w:t>Minh Dương và Quốc Anh</w:t>
             </w:r>
-            <w:proofErr w:type="spellStart"/>
-            <w:r>
-              <w:t>Dương</w:t>
-            </w:r>
-            <w:proofErr w:type="spellEnd"/>
-            <w:r>
-              <w:t xml:space="preserve"> </w:t>
-            </w:r>
-            <w:proofErr w:type="spellStart"/>
-            <w:r>
-              <w:t>và</w:t>
-            </w:r>
-            <w:proofErr w:type="spellEnd"/>
-            <w:r>
-              <w:t xml:space="preserve"> </w:t>
-            </w:r>
-            <w:proofErr w:type="spellStart"/>
-            <w:r>
-              <w:t>Quốc</w:t>
-            </w:r>
-            <w:proofErr w:type="spellEnd"/>
-            <w:r>
-              <w:t xml:space="preserve"> </w:t>
-            </w:r>
-            <w:proofErr w:type="spellStart"/>
-            <w:r>
-              <w:t>Anh</w:t>
-            </w:r>
-            <w:proofErr w:type="spellEnd"/>
           </w:p>
         </w:tc>
         <w:tc>
@@ -560,8 +498,14 @@
             <w:pPr>
               <w:pStyle w:val="ListParagraph"/>
               <w:ind w:left="0"/>
+              <w:rPr>
+                <w:rFonts w:ascii="Times New Roman" w:hAnsi="Times New Roman" w:cs="Times New Roman"/>
+              </w:rPr>
             </w:pPr>
             <w:r>
+              <w:rPr>
+                <w:rFonts w:ascii="Times New Roman" w:hAnsi="Times New Roman" w:cs="Times New Roman"/>
+              </w:rPr>
               <w:t>14/06</w:t>
             </w:r>
           </w:p>
@@ -574,9 +518,30 @@
             <w:pPr>
               <w:pStyle w:val="ListParagraph"/>
               <w:ind w:left="0"/>
+              <w:rPr>
+                <w:rFonts w:ascii="Times New Roman" w:hAnsi="Times New Roman" w:cs="Times New Roman"/>
+              </w:rPr>
             </w:pPr>
             <w:r>
-              <w:t>Android</w:t>
+              <w:rPr>
+                <w:rFonts w:ascii="Times New Roman" w:hAnsi="Times New Roman" w:cs="Times New Roman"/>
+              </w:rPr>
+              <w:t>+ Giới thiệu về Android Studio</w:t>
+            </w:r>
+          </w:p>
+          <w:p>
+            <w:pPr>
+              <w:pStyle w:val="ListParagraph"/>
+              <w:ind w:left="0"/>
+              <w:rPr>
+                <w:rFonts w:ascii="Times New Roman" w:hAnsi="Times New Roman" w:cs="Times New Roman"/>
+              </w:rPr>
+            </w:pPr>
+            <w:r>
+              <w:rPr>
+                <w:rFonts w:ascii="Times New Roman" w:hAnsi="Times New Roman" w:cs="Times New Roman"/>
+              </w:rPr>
+              <w:t>+ Các thao tác cơ bản trên Android Studio</w:t>
             </w:r>
           </w:p>
         </w:tc>
@@ -594,8 +559,14 @@
               <w:pStyle w:val="ListParagraph"/>
               <w:ind w:left="0"/>
               <w:jc w:val="center"/>
+              <w:rPr>
+                <w:rFonts w:ascii="Times New Roman" w:hAnsi="Times New Roman" w:cs="Times New Roman"/>
+              </w:rPr>
             </w:pPr>
             <w:r>
+              <w:rPr>
+                <w:rFonts w:ascii="Times New Roman" w:hAnsi="Times New Roman" w:cs="Times New Roman"/>
+              </w:rPr>
               <w:t>3</w:t>
             </w:r>
           </w:p>
@@ -608,20 +579,16 @@
             <w:pPr>
               <w:pStyle w:val="ListParagraph"/>
               <w:ind w:left="0"/>
+              <w:rPr>
+                <w:rFonts w:ascii="Times New Roman" w:hAnsi="Times New Roman" w:cs="Times New Roman"/>
+              </w:rPr>
             </w:pPr>
-            <w:proofErr w:type="spellStart"/>
             <w:r>
-              <w:t>anh</w:t>
+              <w:rPr>
+                <w:rFonts w:ascii="Times New Roman" w:hAnsi="Times New Roman" w:cs="Times New Roman"/>
+              </w:rPr>
+              <w:t>anh Nguyên</w:t>
             </w:r>
-            <w:proofErr w:type="spellEnd"/>
-            <w:r>
-              <w:t xml:space="preserve"> </w:t>
-            </w:r>
-            <w:proofErr w:type="spellStart"/>
-            <w:r>
-              <w:t>Nguyên</w:t>
-            </w:r>
-            <w:proofErr w:type="spellEnd"/>
           </w:p>
         </w:tc>
         <w:tc>
@@ -632,8 +599,14 @@
             <w:pPr>
               <w:pStyle w:val="ListParagraph"/>
               <w:ind w:left="0"/>
+              <w:rPr>
+                <w:rFonts w:ascii="Times New Roman" w:hAnsi="Times New Roman" w:cs="Times New Roman"/>
+              </w:rPr>
             </w:pPr>
             <w:r>
+              <w:rPr>
+                <w:rFonts w:ascii="Times New Roman" w:hAnsi="Times New Roman" w:cs="Times New Roman"/>
+              </w:rPr>
               <w:t>15/06</w:t>
             </w:r>
           </w:p>
@@ -646,16 +619,20 @@
             <w:pPr>
               <w:pStyle w:val="ListParagraph"/>
               <w:ind w:left="0"/>
+              <w:rPr>
+                <w:rFonts w:ascii="Times New Roman" w:hAnsi="Times New Roman" w:cs="Times New Roman"/>
+              </w:rPr>
             </w:pPr>
             <w:r>
-              <w:t xml:space="preserve">HTTP  </w:t>
+              <w:rPr>
+                <w:rFonts w:ascii="Times New Roman" w:hAnsi="Times New Roman" w:cs="Times New Roman"/>
+              </w:rPr>
+              <w:t>+ Làm việc với HTTP và</w:t>
             </w:r>
-            <w:proofErr w:type="spellStart"/>
             <w:r>
-              <w:t>và</w:t>
-            </w:r>
-            <w:proofErr w:type="spellEnd"/>
-            <w:r>
+              <w:rPr>
+                <w:rFonts w:ascii="Times New Roman" w:hAnsi="Times New Roman" w:cs="Times New Roman"/>
+              </w:rPr>
               <w:t xml:space="preserve"> Backend</w:t>
             </w:r>
           </w:p>
@@ -674,8 +651,14 @@
               <w:pStyle w:val="ListParagraph"/>
               <w:ind w:left="0"/>
               <w:jc w:val="center"/>
+              <w:rPr>
+                <w:rFonts w:ascii="Times New Roman" w:hAnsi="Times New Roman" w:cs="Times New Roman"/>
+              </w:rPr>
             </w:pPr>
             <w:r>
+              <w:rPr>
+                <w:rFonts w:ascii="Times New Roman" w:hAnsi="Times New Roman" w:cs="Times New Roman"/>
+              </w:rPr>
               <w:t>4</w:t>
             </w:r>
           </w:p>
@@ -688,15 +671,16 @@
             <w:pPr>
               <w:pStyle w:val="ListParagraph"/>
               <w:ind w:left="0"/>
+              <w:rPr>
+                <w:rFonts w:ascii="Times New Roman" w:hAnsi="Times New Roman" w:cs="Times New Roman"/>
+              </w:rPr>
             </w:pPr>
             <w:r>
-              <w:t xml:space="preserve">Minh </w:t>
+              <w:rPr>
+                <w:rFonts w:ascii="Times New Roman" w:hAnsi="Times New Roman" w:cs="Times New Roman"/>
+              </w:rPr>
+              <w:t>Minh Dương</w:t>
             </w:r>
-            <w:proofErr w:type="spellStart"/>
-            <w:r>
-              <w:t>Dương</w:t>
-            </w:r>
-            <w:proofErr w:type="spellEnd"/>
           </w:p>
         </w:tc>
         <w:tc>
@@ -707,8 +691,14 @@
             <w:pPr>
               <w:pStyle w:val="ListParagraph"/>
               <w:ind w:left="0"/>
+              <w:rPr>
+                <w:rFonts w:ascii="Times New Roman" w:hAnsi="Times New Roman" w:cs="Times New Roman"/>
+              </w:rPr>
             </w:pPr>
             <w:r>
+              <w:rPr>
+                <w:rFonts w:ascii="Times New Roman" w:hAnsi="Times New Roman" w:cs="Times New Roman"/>
+              </w:rPr>
               <w:t>16/06</w:t>
             </w:r>
           </w:p>
@@ -721,126 +711,29 @@
             <w:pPr>
               <w:pStyle w:val="ListParagraph"/>
               <w:ind w:left="0"/>
+              <w:rPr>
+                <w:rFonts w:ascii="Times New Roman" w:hAnsi="Times New Roman" w:cs="Times New Roman"/>
+              </w:rPr>
             </w:pPr>
-            <w:proofErr w:type="spellStart"/>
             <w:r>
               <w:rPr>
-                <w:rFonts w:ascii="Helvetica" w:hAnsi="Helvetica" w:cs="Helvetica"/>
+                <w:rFonts w:ascii="Times New Roman" w:hAnsi="Times New Roman" w:cs="Times New Roman"/>
                 <w:color w:val="1D2129"/>
                 <w:sz w:val="21"/>
                 <w:szCs w:val="21"/>
                 <w:shd w:val="clear" w:color="auto" w:fill="FFFFFF"/>
               </w:rPr>
-              <w:t>G</w:t>
+              <w:t xml:space="preserve">+ </w:t>
             </w:r>
             <w:r>
               <w:rPr>
-                <w:rFonts w:ascii="Helvetica" w:hAnsi="Helvetica" w:cs="Helvetica"/>
+                <w:rFonts w:ascii="Times New Roman" w:hAnsi="Times New Roman" w:cs="Times New Roman"/>
                 <w:color w:val="1D2129"/>
                 <w:sz w:val="21"/>
                 <w:szCs w:val="21"/>
                 <w:shd w:val="clear" w:color="auto" w:fill="FFFFFF"/>
               </w:rPr>
-              <w:t>ửi</w:t>
-            </w:r>
-            <w:proofErr w:type="spellEnd"/>
-            <w:r>
-              <w:rPr>
-                <w:rFonts w:ascii="Helvetica" w:hAnsi="Helvetica" w:cs="Helvetica"/>
-                <w:color w:val="1D2129"/>
-                <w:sz w:val="21"/>
-                <w:szCs w:val="21"/>
-                <w:shd w:val="clear" w:color="auto" w:fill="FFFFFF"/>
-              </w:rPr>
-              <w:t xml:space="preserve">, </w:t>
-            </w:r>
-            <w:proofErr w:type="spellStart"/>
-            <w:r>
-              <w:rPr>
-                <w:rFonts w:ascii="Helvetica" w:hAnsi="Helvetica" w:cs="Helvetica"/>
-                <w:color w:val="1D2129"/>
-                <w:sz w:val="21"/>
-                <w:szCs w:val="21"/>
-                <w:shd w:val="clear" w:color="auto" w:fill="FFFFFF"/>
-              </w:rPr>
-              <w:t>nhận</w:t>
-            </w:r>
-            <w:proofErr w:type="spellEnd"/>
-            <w:r>
-              <w:rPr>
-                <w:rFonts w:ascii="Helvetica" w:hAnsi="Helvetica" w:cs="Helvetica"/>
-                <w:color w:val="1D2129"/>
-                <w:sz w:val="21"/>
-                <w:szCs w:val="21"/>
-                <w:shd w:val="clear" w:color="auto" w:fill="FFFFFF"/>
-              </w:rPr>
-              <w:t xml:space="preserve"> data </w:t>
-            </w:r>
-            <w:proofErr w:type="spellStart"/>
-            <w:r>
-              <w:rPr>
-                <w:rFonts w:ascii="Helvetica" w:hAnsi="Helvetica" w:cs="Helvetica"/>
-                <w:color w:val="1D2129"/>
-                <w:sz w:val="21"/>
-                <w:szCs w:val="21"/>
-                <w:shd w:val="clear" w:color="auto" w:fill="FFFFFF"/>
-              </w:rPr>
-              <w:t>cơ</w:t>
-            </w:r>
-            <w:proofErr w:type="spellEnd"/>
-            <w:r>
-              <w:rPr>
-                <w:rFonts w:ascii="Helvetica" w:hAnsi="Helvetica" w:cs="Helvetica"/>
-                <w:color w:val="1D2129"/>
-                <w:sz w:val="21"/>
-                <w:szCs w:val="21"/>
-                <w:shd w:val="clear" w:color="auto" w:fill="FFFFFF"/>
-              </w:rPr>
-              <w:t xml:space="preserve"> </w:t>
-            </w:r>
-            <w:proofErr w:type="spellStart"/>
-            <w:r>
-              <w:rPr>
-                <w:rFonts w:ascii="Helvetica" w:hAnsi="Helvetica" w:cs="Helvetica"/>
-                <w:color w:val="1D2129"/>
-                <w:sz w:val="21"/>
-                <w:szCs w:val="21"/>
-                <w:shd w:val="clear" w:color="auto" w:fill="FFFFFF"/>
-              </w:rPr>
-              <w:t>bản</w:t>
-            </w:r>
-            <w:proofErr w:type="spellEnd"/>
-            <w:r>
-              <w:rPr>
-                <w:rFonts w:ascii="Helvetica" w:hAnsi="Helvetica" w:cs="Helvetica"/>
-                <w:color w:val="1D2129"/>
-                <w:sz w:val="21"/>
-                <w:szCs w:val="21"/>
-                <w:shd w:val="clear" w:color="auto" w:fill="FFFFFF"/>
-              </w:rPr>
-              <w:t xml:space="preserve"> </w:t>
-            </w:r>
-            <w:proofErr w:type="spellStart"/>
-            <w:r>
-              <w:rPr>
-                <w:rFonts w:ascii="Helvetica" w:hAnsi="Helvetica" w:cs="Helvetica"/>
-                <w:color w:val="1D2129"/>
-                <w:sz w:val="21"/>
-                <w:szCs w:val="21"/>
-                <w:shd w:val="clear" w:color="auto" w:fill="FFFFFF"/>
-              </w:rPr>
-              <w:t>trên</w:t>
-            </w:r>
-            <w:proofErr w:type="spellEnd"/>
-            <w:r>
-              <w:rPr>
-                <w:rFonts w:ascii="Helvetica" w:hAnsi="Helvetica" w:cs="Helvetica"/>
-                <w:color w:val="1D2129"/>
-                <w:sz w:val="21"/>
-                <w:szCs w:val="21"/>
-                <w:shd w:val="clear" w:color="auto" w:fill="FFFFFF"/>
-              </w:rPr>
-              <w:t xml:space="preserve"> Firebase</w:t>
+              <w:t>Gửi, nhận data cơ bản trên Firebase</w:t>
             </w:r>
           </w:p>
         </w:tc>
@@ -858,8 +751,14 @@
               <w:pStyle w:val="ListParagraph"/>
               <w:ind w:left="0"/>
               <w:jc w:val="center"/>
+              <w:rPr>
+                <w:rFonts w:ascii="Times New Roman" w:hAnsi="Times New Roman" w:cs="Times New Roman"/>
+              </w:rPr>
             </w:pPr>
             <w:r>
+              <w:rPr>
+                <w:rFonts w:ascii="Times New Roman" w:hAnsi="Times New Roman" w:cs="Times New Roman"/>
+              </w:rPr>
               <w:t>5</w:t>
             </w:r>
           </w:p>
@@ -872,22 +771,15 @@
             <w:pPr>
               <w:pStyle w:val="ListParagraph"/>
               <w:ind w:left="0"/>
+              <w:rPr>
+                <w:rFonts w:ascii="Times New Roman" w:hAnsi="Times New Roman" w:cs="Times New Roman"/>
+              </w:rPr>
             </w:pPr>
-            <w:proofErr w:type="spellStart"/>
             <w:r>
-              <w:t>Nguyễn</w:t>
-            </w:r>
-            <w:proofErr w:type="spellEnd"/>
-            <w:r>
-              <w:t xml:space="preserve"> </w:t>
-            </w:r>
-            <w:proofErr w:type="spellStart"/>
-            <w:r>
-              <w:t>Đắc</w:t>
-            </w:r>
-            <w:proofErr w:type="spellEnd"/>
-            <w:r>
-              <w:t xml:space="preserve"> Sang</w:t>
+              <w:rPr>
+                <w:rFonts w:ascii="Times New Roman" w:hAnsi="Times New Roman" w:cs="Times New Roman"/>
+              </w:rPr>
+              <w:t>Nguyễn Đắc Sang</w:t>
             </w:r>
           </w:p>
         </w:tc>
@@ -899,8 +791,14 @@
             <w:pPr>
               <w:pStyle w:val="ListParagraph"/>
               <w:ind w:left="0"/>
+              <w:rPr>
+                <w:rFonts w:ascii="Times New Roman" w:hAnsi="Times New Roman" w:cs="Times New Roman"/>
+              </w:rPr>
             </w:pPr>
             <w:r>
+              <w:rPr>
+                <w:rFonts w:ascii="Times New Roman" w:hAnsi="Times New Roman" w:cs="Times New Roman"/>
+              </w:rPr>
               <w:t>27/06</w:t>
             </w:r>
           </w:p>
@@ -914,7 +812,7 @@
               <w:pStyle w:val="ListParagraph"/>
               <w:ind w:left="0"/>
               <w:rPr>
-                <w:rFonts w:ascii="Helvetica" w:hAnsi="Helvetica" w:cs="Helvetica"/>
+                <w:rFonts w:ascii="Times New Roman" w:hAnsi="Times New Roman" w:cs="Times New Roman"/>
                 <w:color w:val="1D2129"/>
                 <w:sz w:val="21"/>
                 <w:szCs w:val="21"/>
@@ -923,13 +821,36 @@
             </w:pPr>
             <w:r>
               <w:rPr>
-                <w:rFonts w:ascii="Helvetica" w:hAnsi="Helvetica" w:cs="Helvetica"/>
+                <w:rFonts w:ascii="Times New Roman" w:hAnsi="Times New Roman" w:cs="Times New Roman"/>
                 <w:color w:val="1D2129"/>
                 <w:sz w:val="21"/>
                 <w:szCs w:val="21"/>
                 <w:shd w:val="clear" w:color="auto" w:fill="FFFFFF"/>
               </w:rPr>
-              <w:t>GIT</w:t>
+              <w:t>+ Giới thiệu về Git</w:t>
+            </w:r>
+          </w:p>
+          <w:p>
+            <w:pPr>
+              <w:pStyle w:val="ListParagraph"/>
+              <w:ind w:left="0"/>
+              <w:rPr>
+                <w:rFonts w:ascii="Times New Roman" w:hAnsi="Times New Roman" w:cs="Times New Roman"/>
+                <w:color w:val="1D2129"/>
+                <w:sz w:val="21"/>
+                <w:szCs w:val="21"/>
+                <w:shd w:val="clear" w:color="auto" w:fill="FFFFFF"/>
+              </w:rPr>
+            </w:pPr>
+            <w:r>
+              <w:rPr>
+                <w:rFonts w:ascii="Times New Roman" w:hAnsi="Times New Roman" w:cs="Times New Roman"/>
+                <w:color w:val="1D2129"/>
+                <w:sz w:val="21"/>
+                <w:szCs w:val="21"/>
+                <w:shd w:val="clear" w:color="auto" w:fill="FFFFFF"/>
+              </w:rPr>
+              <w:t>+ Các thao tác cơ bản với Git</w:t>
             </w:r>
           </w:p>
         </w:tc>
@@ -939,6 +860,7 @@
       <w:pPr>
         <w:pStyle w:val="ListParagraph"/>
         <w:rPr>
+          <w:rFonts w:ascii="Times New Roman" w:hAnsi="Times New Roman" w:cs="Times New Roman"/>
           <w:b/>
         </w:rPr>
       </w:pPr>
@@ -951,63 +873,31 @@
           <w:numId w:val="3"/>
         </w:numPr>
         <w:rPr>
+          <w:rFonts w:ascii="Times New Roman" w:hAnsi="Times New Roman" w:cs="Times New Roman"/>
           <w:b/>
         </w:rPr>
       </w:pPr>
-      <w:proofErr w:type="spellStart"/>
-      <w:r>
-        <w:rPr>
+      <w:r>
+        <w:rPr>
+          <w:rFonts w:ascii="Times New Roman" w:hAnsi="Times New Roman" w:cs="Times New Roman"/>
           <w:b/>
         </w:rPr>
-        <w:t>Khó</w:t>
-      </w:r>
-      <w:proofErr w:type="spellEnd"/>
-      <w:r>
-        <w:rPr>
-          <w:b/>
-        </w:rPr>
-        <w:t xml:space="preserve"> </w:t>
-      </w:r>
-      <w:proofErr w:type="spellStart"/>
-      <w:r>
-        <w:rPr>
-          <w:b/>
-        </w:rPr>
-        <w:t>khăn</w:t>
-      </w:r>
-      <w:proofErr w:type="spellEnd"/>
+        <w:t>Khó khăn</w:t>
+      </w:r>
     </w:p>
     <w:p>
       <w:pPr>
         <w:pStyle w:val="ListParagraph"/>
         <w:ind w:left="1440"/>
-      </w:pPr>
-      <w:r>
-        <w:t xml:space="preserve">+ </w:t>
-      </w:r>
-      <w:proofErr w:type="spellStart"/>
-      <w:r>
-        <w:t>Về</w:t>
-      </w:r>
-      <w:proofErr w:type="spellEnd"/>
-      <w:r>
-        <w:t xml:space="preserve"> </w:t>
-      </w:r>
-      <w:proofErr w:type="spellStart"/>
-      <w:r>
-        <w:t>kiến</w:t>
-      </w:r>
-      <w:proofErr w:type="spellEnd"/>
-      <w:r>
-        <w:t xml:space="preserve"> </w:t>
-      </w:r>
-      <w:proofErr w:type="spellStart"/>
-      <w:r>
-        <w:t>thức</w:t>
-      </w:r>
-      <w:proofErr w:type="spellEnd"/>
-      <w:r>
-        <w:t>:</w:t>
+        <w:rPr>
+          <w:rFonts w:ascii="Times New Roman" w:hAnsi="Times New Roman" w:cs="Times New Roman"/>
+        </w:rPr>
+      </w:pPr>
+      <w:r>
+        <w:rPr>
+          <w:rFonts w:ascii="Times New Roman" w:hAnsi="Times New Roman" w:cs="Times New Roman"/>
+        </w:rPr>
+        <w:t>+ Về kiến thức:</w:t>
       </w:r>
     </w:p>
     <w:p>
@@ -1017,177 +907,29 @@
           <w:ilvl w:val="0"/>
           <w:numId w:val="9"/>
         </w:numPr>
-      </w:pPr>
-      <w:r>
-        <w:t xml:space="preserve">Do </w:t>
-      </w:r>
-      <w:proofErr w:type="spellStart"/>
-      <w:r>
-        <w:t>là</w:t>
-      </w:r>
-      <w:proofErr w:type="spellEnd"/>
-      <w:r>
-        <w:t xml:space="preserve"> </w:t>
-      </w:r>
-      <w:proofErr w:type="spellStart"/>
-      <w:r>
-        <w:t>gặp</w:t>
-      </w:r>
-      <w:proofErr w:type="spellEnd"/>
-      <w:r>
-        <w:t xml:space="preserve"> </w:t>
-      </w:r>
-      <w:proofErr w:type="spellStart"/>
-      <w:r>
-        <w:t>nhiều</w:t>
-      </w:r>
-      <w:proofErr w:type="spellEnd"/>
-      <w:r>
-        <w:t xml:space="preserve"> </w:t>
-      </w:r>
-      <w:proofErr w:type="spellStart"/>
-      <w:r>
-        <w:t>kiến</w:t>
-      </w:r>
-      <w:proofErr w:type="spellEnd"/>
-      <w:r>
-        <w:t xml:space="preserve"> </w:t>
-      </w:r>
-      <w:proofErr w:type="spellStart"/>
-      <w:r>
-        <w:t>thức</w:t>
-      </w:r>
-      <w:proofErr w:type="spellEnd"/>
-      <w:r>
-        <w:t xml:space="preserve"> </w:t>
-      </w:r>
-      <w:proofErr w:type="spellStart"/>
-      <w:r>
-        <w:t>mới</w:t>
-      </w:r>
-      <w:proofErr w:type="spellEnd"/>
-      <w:r>
-        <w:t xml:space="preserve">, </w:t>
-      </w:r>
-      <w:proofErr w:type="spellStart"/>
-      <w:r>
-        <w:t>nên</w:t>
-      </w:r>
-      <w:proofErr w:type="spellEnd"/>
-      <w:r>
-        <w:t xml:space="preserve"> </w:t>
-      </w:r>
-      <w:proofErr w:type="spellStart"/>
-      <w:r>
-        <w:t>các</w:t>
-      </w:r>
-      <w:proofErr w:type="spellEnd"/>
-      <w:r>
-        <w:t xml:space="preserve"> </w:t>
-      </w:r>
-      <w:proofErr w:type="spellStart"/>
-      <w:r>
-        <w:t>thành</w:t>
-      </w:r>
-      <w:proofErr w:type="spellEnd"/>
-      <w:r>
-        <w:t xml:space="preserve"> </w:t>
-      </w:r>
-      <w:proofErr w:type="spellStart"/>
-      <w:r>
-        <w:t>viên</w:t>
-      </w:r>
-      <w:proofErr w:type="spellEnd"/>
-      <w:r>
-        <w:t xml:space="preserve"> </w:t>
-      </w:r>
-      <w:proofErr w:type="spellStart"/>
-      <w:r>
-        <w:t>còn</w:t>
-      </w:r>
-      <w:proofErr w:type="spellEnd"/>
-      <w:r>
-        <w:t xml:space="preserve"> </w:t>
-      </w:r>
-      <w:proofErr w:type="spellStart"/>
-      <w:r>
-        <w:t>gặp</w:t>
-      </w:r>
-      <w:proofErr w:type="spellEnd"/>
-      <w:r>
-        <w:t xml:space="preserve"> </w:t>
-      </w:r>
-      <w:proofErr w:type="spellStart"/>
-      <w:r>
-        <w:t>nhiều</w:t>
-      </w:r>
-      <w:proofErr w:type="spellEnd"/>
-      <w:r>
-        <w:t xml:space="preserve"> </w:t>
-      </w:r>
-      <w:proofErr w:type="spellStart"/>
-      <w:r>
-        <w:t>khó</w:t>
-      </w:r>
-      <w:proofErr w:type="spellEnd"/>
-      <w:r>
-        <w:t xml:space="preserve"> </w:t>
-      </w:r>
-      <w:proofErr w:type="spellStart"/>
-      <w:r>
-        <w:t>khăn</w:t>
-      </w:r>
-      <w:proofErr w:type="spellEnd"/>
-      <w:r>
-        <w:t xml:space="preserve"> </w:t>
-      </w:r>
-      <w:proofErr w:type="spellStart"/>
-      <w:r>
-        <w:t>trong</w:t>
-      </w:r>
-      <w:proofErr w:type="spellEnd"/>
-      <w:r>
-        <w:t xml:space="preserve"> </w:t>
-      </w:r>
-      <w:proofErr w:type="spellStart"/>
-      <w:r>
-        <w:t>việc</w:t>
-      </w:r>
-      <w:proofErr w:type="spellEnd"/>
-      <w:r>
-        <w:t xml:space="preserve"> </w:t>
-      </w:r>
-      <w:proofErr w:type="spellStart"/>
-      <w:r>
-        <w:t>tiếp</w:t>
-      </w:r>
-      <w:proofErr w:type="spellEnd"/>
-      <w:r>
-        <w:t xml:space="preserve"> </w:t>
-      </w:r>
-      <w:proofErr w:type="spellStart"/>
-      <w:r>
-        <w:t>cận</w:t>
-      </w:r>
-      <w:proofErr w:type="spellEnd"/>
-      <w:r>
-        <w:t>.</w:t>
+        <w:rPr>
+          <w:rFonts w:ascii="Times New Roman" w:hAnsi="Times New Roman" w:cs="Times New Roman"/>
+        </w:rPr>
+      </w:pPr>
+      <w:r>
+        <w:rPr>
+          <w:rFonts w:ascii="Times New Roman" w:hAnsi="Times New Roman" w:cs="Times New Roman"/>
+        </w:rPr>
+        <w:t>Do là gặp nhiều kiến thức mới, nên các thành viên còn gặp nhiều khó khăn trong việc tiếp cận.</w:t>
       </w:r>
     </w:p>
     <w:p>
       <w:pPr>
         <w:ind w:left="1440"/>
-      </w:pPr>
-      <w:r>
-        <w:t xml:space="preserve">+ </w:t>
-      </w:r>
-      <w:proofErr w:type="spellStart"/>
-      <w:r>
-        <w:t>Về</w:t>
-      </w:r>
-      <w:proofErr w:type="spellEnd"/>
-      <w:r>
-        <w:t xml:space="preserve"> Team:</w:t>
+        <w:rPr>
+          <w:rFonts w:ascii="Times New Roman" w:hAnsi="Times New Roman" w:cs="Times New Roman"/>
+        </w:rPr>
+      </w:pPr>
+      <w:r>
+        <w:rPr>
+          <w:rFonts w:ascii="Times New Roman" w:hAnsi="Times New Roman" w:cs="Times New Roman"/>
+        </w:rPr>
+        <w:t>+ Về Team:</w:t>
       </w:r>
     </w:p>
     <w:p>
@@ -1197,166 +939,15 @@
           <w:ilvl w:val="0"/>
           <w:numId w:val="9"/>
         </w:numPr>
-      </w:pPr>
-      <w:proofErr w:type="spellStart"/>
-      <w:r>
-        <w:t>Các</w:t>
-      </w:r>
-      <w:proofErr w:type="spellEnd"/>
-      <w:r>
-        <w:t xml:space="preserve"> </w:t>
-      </w:r>
-      <w:proofErr w:type="spellStart"/>
-      <w:r>
-        <w:t>thành</w:t>
-      </w:r>
-      <w:proofErr w:type="spellEnd"/>
-      <w:r>
-        <w:t xml:space="preserve"> </w:t>
-      </w:r>
-      <w:proofErr w:type="spellStart"/>
-      <w:r>
-        <w:t>viên</w:t>
-      </w:r>
-      <w:proofErr w:type="spellEnd"/>
-      <w:r>
-        <w:t xml:space="preserve"> </w:t>
-      </w:r>
-      <w:proofErr w:type="spellStart"/>
-      <w:r>
-        <w:t>đang</w:t>
-      </w:r>
-      <w:proofErr w:type="spellEnd"/>
-      <w:r>
-        <w:t xml:space="preserve"> </w:t>
-      </w:r>
-      <w:proofErr w:type="spellStart"/>
-      <w:r>
-        <w:t>trong</w:t>
-      </w:r>
-      <w:proofErr w:type="spellEnd"/>
-      <w:r>
-        <w:t xml:space="preserve"> </w:t>
-      </w:r>
-      <w:proofErr w:type="spellStart"/>
-      <w:r>
-        <w:t>quá</w:t>
-      </w:r>
-      <w:proofErr w:type="spellEnd"/>
-      <w:r>
-        <w:t xml:space="preserve"> </w:t>
-      </w:r>
-      <w:proofErr w:type="spellStart"/>
-      <w:r>
-        <w:t>trình</w:t>
-      </w:r>
-      <w:proofErr w:type="spellEnd"/>
-      <w:r>
-        <w:t xml:space="preserve"> </w:t>
-      </w:r>
-      <w:proofErr w:type="spellStart"/>
-      <w:r>
-        <w:t>ôn</w:t>
-      </w:r>
-      <w:proofErr w:type="spellEnd"/>
-      <w:r>
-        <w:t xml:space="preserve"> </w:t>
-      </w:r>
-      <w:proofErr w:type="spellStart"/>
-      <w:r>
-        <w:t>tập</w:t>
-      </w:r>
-      <w:proofErr w:type="spellEnd"/>
-      <w:r>
-        <w:t xml:space="preserve"> </w:t>
-      </w:r>
-      <w:proofErr w:type="spellStart"/>
-      <w:r>
-        <w:t>chuẩn</w:t>
-      </w:r>
-      <w:proofErr w:type="spellEnd"/>
-      <w:r>
-        <w:t xml:space="preserve"> </w:t>
-      </w:r>
-      <w:proofErr w:type="spellStart"/>
-      <w:r>
-        <w:t>bị</w:t>
-      </w:r>
-      <w:proofErr w:type="spellEnd"/>
-      <w:r>
-        <w:t xml:space="preserve"> </w:t>
-      </w:r>
-      <w:proofErr w:type="spellStart"/>
-      <w:r>
-        <w:t>thi</w:t>
-      </w:r>
-      <w:proofErr w:type="spellEnd"/>
-      <w:r>
-        <w:t xml:space="preserve"> </w:t>
-      </w:r>
-      <w:proofErr w:type="spellStart"/>
-      <w:r>
-        <w:t>cuối</w:t>
-      </w:r>
-      <w:proofErr w:type="spellEnd"/>
-      <w:r>
-        <w:t xml:space="preserve"> </w:t>
-      </w:r>
-      <w:proofErr w:type="spellStart"/>
-      <w:r>
-        <w:t>kì</w:t>
-      </w:r>
-      <w:proofErr w:type="spellEnd"/>
-      <w:r>
-        <w:t xml:space="preserve"> </w:t>
-      </w:r>
-      <w:proofErr w:type="spellStart"/>
-      <w:r>
-        <w:t>nên</w:t>
-      </w:r>
-      <w:proofErr w:type="spellEnd"/>
-      <w:r>
-        <w:t xml:space="preserve"> </w:t>
-      </w:r>
-      <w:proofErr w:type="spellStart"/>
-      <w:r>
-        <w:t>chưa</w:t>
-      </w:r>
-      <w:proofErr w:type="spellEnd"/>
-      <w:r>
-        <w:t xml:space="preserve"> </w:t>
-      </w:r>
-      <w:proofErr w:type="spellStart"/>
-      <w:r>
-        <w:t>triển</w:t>
-      </w:r>
-      <w:proofErr w:type="spellEnd"/>
-      <w:r>
-        <w:t xml:space="preserve"> </w:t>
-      </w:r>
-      <w:proofErr w:type="spellStart"/>
-      <w:r>
-        <w:t>khai</w:t>
-      </w:r>
-      <w:proofErr w:type="spellEnd"/>
-      <w:r>
-        <w:t xml:space="preserve"> </w:t>
-      </w:r>
-      <w:proofErr w:type="spellStart"/>
-      <w:r>
-        <w:t>được</w:t>
-      </w:r>
-      <w:proofErr w:type="spellEnd"/>
-      <w:r>
-        <w:t xml:space="preserve"> </w:t>
-      </w:r>
-      <w:proofErr w:type="spellStart"/>
-      <w:r>
-        <w:t>nhiều</w:t>
-      </w:r>
-      <w:proofErr w:type="spellEnd"/>
-      <w:r>
-        <w:t xml:space="preserve">. </w:t>
+        <w:rPr>
+          <w:rFonts w:ascii="Times New Roman" w:hAnsi="Times New Roman" w:cs="Times New Roman"/>
+        </w:rPr>
+      </w:pPr>
+      <w:r>
+        <w:rPr>
+          <w:rFonts w:ascii="Times New Roman" w:hAnsi="Times New Roman" w:cs="Times New Roman"/>
+        </w:rPr>
+        <w:t xml:space="preserve">Các thành viên đang trong quá trình ôn tập chuẩn bị thi cuối kì nên chưa triển khai được nhiều. </w:t>
       </w:r>
     </w:p>
     <w:p>
@@ -1364,11 +955,10 @@
         <w:pStyle w:val="ListParagraph"/>
         <w:ind w:left="1800"/>
         <w:rPr>
+          <w:rFonts w:ascii="Times New Roman" w:hAnsi="Times New Roman" w:cs="Times New Roman"/>
           <w:b/>
         </w:rPr>
       </w:pPr>
-      <w:bookmarkStart w:id="0" w:name="_GoBack"/>
-      <w:bookmarkEnd w:id="0"/>
     </w:p>
     <w:p>
       <w:pPr>
@@ -1378,92 +968,30 @@
           <w:numId w:val="3"/>
         </w:numPr>
         <w:rPr>
+          <w:rFonts w:ascii="Times New Roman" w:hAnsi="Times New Roman" w:cs="Times New Roman"/>
           <w:b/>
         </w:rPr>
       </w:pPr>
-      <w:proofErr w:type="spellStart"/>
-      <w:r>
-        <w:rPr>
+      <w:r>
+        <w:rPr>
+          <w:rFonts w:ascii="Times New Roman" w:hAnsi="Times New Roman" w:cs="Times New Roman"/>
           <w:b/>
         </w:rPr>
-        <w:t>Nhận</w:t>
-      </w:r>
-      <w:proofErr w:type="spellEnd"/>
-      <w:r>
-        <w:rPr>
-          <w:b/>
-        </w:rPr>
-        <w:t xml:space="preserve"> </w:t>
-      </w:r>
-      <w:proofErr w:type="spellStart"/>
-      <w:r>
-        <w:rPr>
-          <w:b/>
-        </w:rPr>
-        <w:t>xét</w:t>
-      </w:r>
-      <w:proofErr w:type="spellEnd"/>
-      <w:r>
-        <w:rPr>
-          <w:b/>
-        </w:rPr>
-        <w:t xml:space="preserve"> </w:t>
-      </w:r>
-      <w:proofErr w:type="spellStart"/>
-      <w:r>
-        <w:rPr>
-          <w:b/>
-        </w:rPr>
-        <w:t>về</w:t>
-      </w:r>
-      <w:proofErr w:type="spellEnd"/>
-      <w:r>
-        <w:rPr>
-          <w:b/>
-        </w:rPr>
-        <w:t xml:space="preserve"> supporter</w:t>
+        <w:t>Nhận xét về supporter</w:t>
       </w:r>
     </w:p>
     <w:p>
       <w:pPr>
         <w:ind w:left="720"/>
-      </w:pPr>
-      <w:r>
-        <w:t xml:space="preserve">+ </w:t>
-      </w:r>
-      <w:proofErr w:type="spellStart"/>
-      <w:r>
-        <w:t>Về</w:t>
-      </w:r>
-      <w:proofErr w:type="spellEnd"/>
-      <w:r>
-        <w:t xml:space="preserve"> </w:t>
-      </w:r>
-      <w:proofErr w:type="spellStart"/>
-      <w:r>
-        <w:t>mặt</w:t>
-      </w:r>
-      <w:proofErr w:type="spellEnd"/>
-      <w:r>
-        <w:t xml:space="preserve"> </w:t>
-      </w:r>
-      <w:proofErr w:type="spellStart"/>
-      <w:proofErr w:type="gramStart"/>
-      <w:r>
-        <w:t>kiến</w:t>
-      </w:r>
-      <w:proofErr w:type="spellEnd"/>
-      <w:r>
-        <w:t xml:space="preserve">  </w:t>
-      </w:r>
-      <w:proofErr w:type="spellStart"/>
-      <w:r>
-        <w:t>thức</w:t>
-      </w:r>
-      <w:proofErr w:type="spellEnd"/>
-      <w:proofErr w:type="gramEnd"/>
-      <w:r>
-        <w:t>:</w:t>
+        <w:rPr>
+          <w:rFonts w:ascii="Times New Roman" w:hAnsi="Times New Roman" w:cs="Times New Roman"/>
+        </w:rPr>
+      </w:pPr>
+      <w:r>
+        <w:rPr>
+          <w:rFonts w:ascii="Times New Roman" w:hAnsi="Times New Roman" w:cs="Times New Roman"/>
+        </w:rPr>
+        <w:t>+ Về mặt kiến  thức:</w:t>
       </w:r>
     </w:p>
     <w:p>
@@ -1473,94 +1001,15 @@
           <w:ilvl w:val="0"/>
           <w:numId w:val="9"/>
         </w:numPr>
-      </w:pPr>
-      <w:proofErr w:type="spellStart"/>
-      <w:r>
-        <w:t>Đảm</w:t>
-      </w:r>
-      <w:proofErr w:type="spellEnd"/>
-      <w:r>
-        <w:t xml:space="preserve"> </w:t>
-      </w:r>
-      <w:proofErr w:type="spellStart"/>
-      <w:r>
-        <w:t>bảo</w:t>
-      </w:r>
-      <w:proofErr w:type="spellEnd"/>
-      <w:r>
-        <w:t xml:space="preserve"> </w:t>
-      </w:r>
-      <w:proofErr w:type="spellStart"/>
-      <w:r>
-        <w:t>những</w:t>
-      </w:r>
-      <w:proofErr w:type="spellEnd"/>
-      <w:r>
-        <w:t xml:space="preserve"> </w:t>
-      </w:r>
-      <w:proofErr w:type="spellStart"/>
-      <w:r>
-        <w:t>kiến</w:t>
-      </w:r>
-      <w:proofErr w:type="spellEnd"/>
-      <w:r>
-        <w:t xml:space="preserve"> </w:t>
-      </w:r>
-      <w:proofErr w:type="spellStart"/>
-      <w:r>
-        <w:t>thức</w:t>
-      </w:r>
-      <w:proofErr w:type="spellEnd"/>
-      <w:r>
-        <w:t xml:space="preserve"> </w:t>
-      </w:r>
-      <w:proofErr w:type="spellStart"/>
-      <w:r>
-        <w:t>trọng</w:t>
-      </w:r>
-      <w:proofErr w:type="spellEnd"/>
-      <w:r>
-        <w:t xml:space="preserve"> </w:t>
-      </w:r>
-      <w:proofErr w:type="spellStart"/>
-      <w:r>
-        <w:t>tâm</w:t>
-      </w:r>
-      <w:proofErr w:type="spellEnd"/>
-      <w:r>
-        <w:t xml:space="preserve"> </w:t>
-      </w:r>
-      <w:proofErr w:type="spellStart"/>
-      <w:r>
-        <w:t>áp</w:t>
-      </w:r>
-      <w:proofErr w:type="spellEnd"/>
-      <w:r>
-        <w:t xml:space="preserve"> </w:t>
-      </w:r>
-      <w:proofErr w:type="spellStart"/>
-      <w:r>
-        <w:t>dụng</w:t>
-      </w:r>
-      <w:proofErr w:type="spellEnd"/>
-      <w:r>
-        <w:t xml:space="preserve"> </w:t>
-      </w:r>
-      <w:proofErr w:type="spellStart"/>
-      <w:r>
-        <w:t>vào</w:t>
-      </w:r>
-      <w:proofErr w:type="spellEnd"/>
-      <w:r>
-        <w:t xml:space="preserve"> project </w:t>
-      </w:r>
-      <w:proofErr w:type="spellStart"/>
-      <w:r>
-        <w:t>của</w:t>
-      </w:r>
-      <w:proofErr w:type="spellEnd"/>
-      <w:r>
-        <w:t xml:space="preserve"> team.</w:t>
+        <w:rPr>
+          <w:rFonts w:ascii="Times New Roman" w:hAnsi="Times New Roman" w:cs="Times New Roman"/>
+        </w:rPr>
+      </w:pPr>
+      <w:r>
+        <w:rPr>
+          <w:rFonts w:ascii="Times New Roman" w:hAnsi="Times New Roman" w:cs="Times New Roman"/>
+        </w:rPr>
+        <w:t>Đảm bảo những kiến thức trọng tâm áp dụng vào project của team.</w:t>
       </w:r>
     </w:p>
     <w:p>
@@ -1570,70 +1019,29 @@
           <w:ilvl w:val="0"/>
           <w:numId w:val="9"/>
         </w:numPr>
-      </w:pPr>
-      <w:proofErr w:type="spellStart"/>
-      <w:r>
-        <w:t>Cung</w:t>
-      </w:r>
-      <w:proofErr w:type="spellEnd"/>
-      <w:r>
-        <w:t xml:space="preserve"> </w:t>
-      </w:r>
-      <w:proofErr w:type="spellStart"/>
-      <w:r>
-        <w:t>cấp</w:t>
-      </w:r>
-      <w:proofErr w:type="spellEnd"/>
-      <w:r>
-        <w:t xml:space="preserve"> </w:t>
-      </w:r>
-      <w:proofErr w:type="spellStart"/>
-      <w:r>
-        <w:t>tài</w:t>
-      </w:r>
-      <w:proofErr w:type="spellEnd"/>
-      <w:r>
-        <w:t xml:space="preserve"> </w:t>
-      </w:r>
-      <w:proofErr w:type="spellStart"/>
-      <w:r>
-        <w:t>liệu</w:t>
-      </w:r>
-      <w:proofErr w:type="spellEnd"/>
-      <w:r>
-        <w:t xml:space="preserve"> hay </w:t>
+        <w:rPr>
+          <w:rFonts w:ascii="Times New Roman" w:hAnsi="Times New Roman" w:cs="Times New Roman"/>
+        </w:rPr>
+      </w:pPr>
+      <w:r>
+        <w:rPr>
+          <w:rFonts w:ascii="Times New Roman" w:hAnsi="Times New Roman" w:cs="Times New Roman"/>
+        </w:rPr>
+        <w:t xml:space="preserve">Cung cấp tài liệu hay </w:t>
       </w:r>
     </w:p>
     <w:p>
       <w:pPr>
         <w:ind w:left="720"/>
-      </w:pPr>
-      <w:r>
-        <w:t xml:space="preserve">+ </w:t>
-      </w:r>
-      <w:proofErr w:type="spellStart"/>
-      <w:r>
-        <w:t>Trong</w:t>
-      </w:r>
-      <w:proofErr w:type="spellEnd"/>
-      <w:r>
-        <w:t xml:space="preserve"> </w:t>
-      </w:r>
-      <w:proofErr w:type="spellStart"/>
-      <w:r>
-        <w:t>các</w:t>
-      </w:r>
-      <w:proofErr w:type="spellEnd"/>
-      <w:r>
-        <w:t xml:space="preserve"> </w:t>
-      </w:r>
-      <w:proofErr w:type="spellStart"/>
-      <w:r>
-        <w:t>buổi</w:t>
-      </w:r>
-      <w:proofErr w:type="spellEnd"/>
-      <w:r>
-        <w:t xml:space="preserve"> training:</w:t>
+        <w:rPr>
+          <w:rFonts w:ascii="Times New Roman" w:hAnsi="Times New Roman" w:cs="Times New Roman"/>
+        </w:rPr>
+      </w:pPr>
+      <w:r>
+        <w:rPr>
+          <w:rFonts w:ascii="Times New Roman" w:hAnsi="Times New Roman" w:cs="Times New Roman"/>
+        </w:rPr>
+        <w:t>+ Trong các buổi training:</w:t>
       </w:r>
     </w:p>
     <w:p>
@@ -1643,70 +1051,15 @@
           <w:ilvl w:val="0"/>
           <w:numId w:val="9"/>
         </w:numPr>
-      </w:pPr>
-      <w:proofErr w:type="spellStart"/>
-      <w:r>
-        <w:t>Luôn</w:t>
-      </w:r>
-      <w:proofErr w:type="spellEnd"/>
-      <w:r>
-        <w:t xml:space="preserve"> </w:t>
-      </w:r>
-      <w:proofErr w:type="spellStart"/>
-      <w:r>
-        <w:t>có</w:t>
-      </w:r>
-      <w:proofErr w:type="spellEnd"/>
-      <w:r>
-        <w:t xml:space="preserve"> </w:t>
-      </w:r>
-      <w:proofErr w:type="spellStart"/>
-      <w:r>
-        <w:t>mặt</w:t>
-      </w:r>
-      <w:proofErr w:type="spellEnd"/>
-      <w:r>
-        <w:t xml:space="preserve"> </w:t>
-      </w:r>
-      <w:proofErr w:type="spellStart"/>
-      <w:r>
-        <w:t>đúng</w:t>
-      </w:r>
-      <w:proofErr w:type="spellEnd"/>
-      <w:r>
-        <w:t xml:space="preserve"> </w:t>
-      </w:r>
-      <w:proofErr w:type="spellStart"/>
-      <w:r>
-        <w:t>giờ</w:t>
-      </w:r>
-      <w:proofErr w:type="spellEnd"/>
-      <w:r>
-        <w:t xml:space="preserve"> </w:t>
-      </w:r>
-      <w:proofErr w:type="spellStart"/>
-      <w:r>
-        <w:t>trong</w:t>
-      </w:r>
-      <w:proofErr w:type="spellEnd"/>
-      <w:r>
-        <w:t xml:space="preserve"> </w:t>
-      </w:r>
-      <w:proofErr w:type="spellStart"/>
-      <w:r>
-        <w:t>mỗi</w:t>
-      </w:r>
-      <w:proofErr w:type="spellEnd"/>
-      <w:r>
-        <w:t xml:space="preserve"> </w:t>
-      </w:r>
-      <w:proofErr w:type="spellStart"/>
-      <w:r>
-        <w:t>buối</w:t>
-      </w:r>
-      <w:proofErr w:type="spellEnd"/>
-      <w:r>
-        <w:t xml:space="preserve"> training.</w:t>
+        <w:rPr>
+          <w:rFonts w:ascii="Times New Roman" w:hAnsi="Times New Roman" w:cs="Times New Roman"/>
+        </w:rPr>
+      </w:pPr>
+      <w:r>
+        <w:rPr>
+          <w:rFonts w:ascii="Times New Roman" w:hAnsi="Times New Roman" w:cs="Times New Roman"/>
+        </w:rPr>
+        <w:t>Luôn có mặt đúng giờ trong mỗi buối training.</w:t>
       </w:r>
     </w:p>
     <w:p>
@@ -1716,60 +1069,16 @@
           <w:ilvl w:val="0"/>
           <w:numId w:val="9"/>
         </w:numPr>
-      </w:pPr>
-      <w:proofErr w:type="spellStart"/>
-      <w:r>
-        <w:t>Nhiệt</w:t>
-      </w:r>
-      <w:proofErr w:type="spellEnd"/>
-      <w:r>
-        <w:t xml:space="preserve"> </w:t>
-      </w:r>
-      <w:proofErr w:type="spellStart"/>
-      <w:r>
-        <w:t>tình</w:t>
-      </w:r>
-      <w:proofErr w:type="spellEnd"/>
-      <w:r>
-        <w:t xml:space="preserve"> </w:t>
-      </w:r>
-      <w:proofErr w:type="spellStart"/>
-      <w:r>
-        <w:t>hỗ</w:t>
-      </w:r>
-      <w:proofErr w:type="spellEnd"/>
-      <w:r>
-        <w:t xml:space="preserve"> </w:t>
-      </w:r>
-      <w:proofErr w:type="spellStart"/>
-      <w:r>
-        <w:t>trợ</w:t>
-      </w:r>
-      <w:proofErr w:type="spellEnd"/>
-      <w:r>
-        <w:t xml:space="preserve"> </w:t>
-      </w:r>
-      <w:proofErr w:type="spellStart"/>
-      <w:r>
-        <w:t>các</w:t>
-      </w:r>
-      <w:proofErr w:type="spellEnd"/>
-      <w:r>
-        <w:t xml:space="preserve"> </w:t>
-      </w:r>
-      <w:proofErr w:type="spellStart"/>
-      <w:r>
-        <w:t>thành</w:t>
-      </w:r>
-      <w:proofErr w:type="spellEnd"/>
-      <w:r>
-        <w:t xml:space="preserve"> </w:t>
-      </w:r>
-      <w:proofErr w:type="spellStart"/>
-      <w:r>
-        <w:t>viên</w:t>
-      </w:r>
-      <w:proofErr w:type="spellEnd"/>
+        <w:rPr>
+          <w:rFonts w:ascii="Times New Roman" w:hAnsi="Times New Roman" w:cs="Times New Roman"/>
+        </w:rPr>
+      </w:pPr>
+      <w:r>
+        <w:rPr>
+          <w:rFonts w:ascii="Times New Roman" w:hAnsi="Times New Roman" w:cs="Times New Roman"/>
+        </w:rPr>
+        <w:t>Nhiệt tình hỗ trợ các thành viên</w:t>
+      </w:r>
     </w:p>
     <w:p>
       <w:pPr>
@@ -1779,357 +1088,50 @@
           <w:numId w:val="3"/>
         </w:numPr>
         <w:rPr>
+          <w:rFonts w:ascii="Times New Roman" w:hAnsi="Times New Roman" w:cs="Times New Roman"/>
           <w:b/>
         </w:rPr>
       </w:pPr>
-      <w:proofErr w:type="spellStart"/>
-      <w:r>
-        <w:rPr>
+      <w:r>
+        <w:rPr>
+          <w:rFonts w:ascii="Times New Roman" w:hAnsi="Times New Roman" w:cs="Times New Roman"/>
           <w:b/>
         </w:rPr>
-        <w:t>Kiến</w:t>
-      </w:r>
-      <w:proofErr w:type="spellEnd"/>
-      <w:r>
-        <w:rPr>
-          <w:b/>
-        </w:rPr>
-        <w:t xml:space="preserve"> </w:t>
-      </w:r>
-      <w:proofErr w:type="spellStart"/>
-      <w:r>
-        <w:rPr>
-          <w:b/>
-        </w:rPr>
-        <w:t>thức</w:t>
-      </w:r>
-      <w:proofErr w:type="spellEnd"/>
-      <w:r>
-        <w:rPr>
-          <w:b/>
-        </w:rPr>
-        <w:t xml:space="preserve"> training </w:t>
-      </w:r>
-      <w:proofErr w:type="spellStart"/>
-      <w:r>
-        <w:rPr>
-          <w:b/>
-        </w:rPr>
-        <w:t>chưa</w:t>
-      </w:r>
-      <w:proofErr w:type="spellEnd"/>
-      <w:r>
-        <w:rPr>
-          <w:b/>
-        </w:rPr>
-        <w:t xml:space="preserve"> </w:t>
-      </w:r>
-      <w:proofErr w:type="spellStart"/>
-      <w:r>
-        <w:rPr>
-          <w:b/>
-        </w:rPr>
-        <w:t>hoàn</w:t>
-      </w:r>
-      <w:proofErr w:type="spellEnd"/>
-      <w:r>
-        <w:rPr>
-          <w:b/>
-        </w:rPr>
-        <w:t xml:space="preserve"> </w:t>
-      </w:r>
-      <w:proofErr w:type="spellStart"/>
-      <w:r>
-        <w:rPr>
-          <w:b/>
-        </w:rPr>
-        <w:t>thành</w:t>
-      </w:r>
-      <w:proofErr w:type="spellEnd"/>
-      <w:r>
-        <w:rPr>
-          <w:b/>
-        </w:rPr>
-        <w:t>:</w:t>
+        <w:t>Kiến thức training chưa hoàn thành:</w:t>
       </w:r>
     </w:p>
     <w:p>
       <w:pPr>
         <w:pStyle w:val="ListParagraph"/>
         <w:ind w:firstLine="720"/>
-      </w:pPr>
-      <w:proofErr w:type="spellStart"/>
-      <w:r>
-        <w:t>Đảm</w:t>
-      </w:r>
-      <w:proofErr w:type="spellEnd"/>
-      <w:r>
-        <w:t xml:space="preserve"> </w:t>
-      </w:r>
-      <w:proofErr w:type="spellStart"/>
-      <w:r>
-        <w:t>bả</w:t>
-      </w:r>
-      <w:r>
-        <w:t>o</w:t>
-      </w:r>
-      <w:proofErr w:type="spellEnd"/>
-      <w:r>
-        <w:t xml:space="preserve"> </w:t>
-      </w:r>
-      <w:proofErr w:type="spellStart"/>
-      <w:r>
-        <w:t>đầy</w:t>
-      </w:r>
-      <w:proofErr w:type="spellEnd"/>
-      <w:r>
-        <w:t xml:space="preserve"> </w:t>
-      </w:r>
-      <w:proofErr w:type="spellStart"/>
-      <w:r>
-        <w:t>đủ</w:t>
-      </w:r>
-      <w:proofErr w:type="spellEnd"/>
-      <w:r>
-        <w:t xml:space="preserve"> </w:t>
-      </w:r>
-      <w:proofErr w:type="spellStart"/>
-      <w:r>
-        <w:t>những</w:t>
-      </w:r>
-      <w:proofErr w:type="spellEnd"/>
-      <w:r>
-        <w:t xml:space="preserve"> </w:t>
-      </w:r>
-      <w:proofErr w:type="spellStart"/>
-      <w:r>
-        <w:t>kiến</w:t>
-      </w:r>
-      <w:proofErr w:type="spellEnd"/>
-      <w:r>
-        <w:t xml:space="preserve"> </w:t>
-      </w:r>
-      <w:proofErr w:type="spellStart"/>
-      <w:r>
-        <w:t>thức</w:t>
-      </w:r>
-      <w:proofErr w:type="spellEnd"/>
-      <w:r>
-        <w:t xml:space="preserve"> </w:t>
-      </w:r>
-      <w:proofErr w:type="spellStart"/>
-      <w:r>
-        <w:t>trọng</w:t>
-      </w:r>
-      <w:proofErr w:type="spellEnd"/>
-      <w:r>
-        <w:t xml:space="preserve"> </w:t>
-      </w:r>
-      <w:proofErr w:type="spellStart"/>
-      <w:r>
-        <w:t>tâm</w:t>
-      </w:r>
-      <w:proofErr w:type="spellEnd"/>
-      <w:r>
-        <w:t xml:space="preserve"> </w:t>
-      </w:r>
-      <w:proofErr w:type="spellStart"/>
-      <w:r>
-        <w:t>áp</w:t>
-      </w:r>
-      <w:proofErr w:type="spellEnd"/>
-      <w:r>
-        <w:t xml:space="preserve"> dung </w:t>
-      </w:r>
-      <w:proofErr w:type="spellStart"/>
-      <w:r>
-        <w:t>vào</w:t>
-      </w:r>
-      <w:proofErr w:type="spellEnd"/>
-      <w:r>
-        <w:t xml:space="preserve"> project. </w:t>
-      </w:r>
-      <w:proofErr w:type="spellStart"/>
-      <w:r>
-        <w:t>Nếu</w:t>
-      </w:r>
-      <w:proofErr w:type="spellEnd"/>
-      <w:r>
-        <w:t xml:space="preserve"> </w:t>
-      </w:r>
-      <w:proofErr w:type="spellStart"/>
-      <w:r>
-        <w:t>như</w:t>
-      </w:r>
-      <w:proofErr w:type="spellEnd"/>
-      <w:r>
-        <w:t xml:space="preserve"> </w:t>
-      </w:r>
-      <w:proofErr w:type="spellStart"/>
-      <w:r>
-        <w:t>trong</w:t>
-      </w:r>
-      <w:proofErr w:type="spellEnd"/>
-      <w:r>
-        <w:t xml:space="preserve"> </w:t>
-      </w:r>
-      <w:proofErr w:type="spellStart"/>
-      <w:r>
-        <w:t>quá</w:t>
-      </w:r>
-      <w:proofErr w:type="spellEnd"/>
-      <w:r>
-        <w:t xml:space="preserve"> </w:t>
-      </w:r>
-      <w:proofErr w:type="spellStart"/>
-      <w:r>
-        <w:t>trình</w:t>
-      </w:r>
-      <w:proofErr w:type="spellEnd"/>
-      <w:r>
-        <w:t xml:space="preserve"> </w:t>
-      </w:r>
-      <w:proofErr w:type="spellStart"/>
-      <w:r>
-        <w:t>làm</w:t>
-      </w:r>
-      <w:proofErr w:type="spellEnd"/>
-      <w:r>
-        <w:t xml:space="preserve"> </w:t>
-      </w:r>
-      <w:proofErr w:type="spellStart"/>
-      <w:r>
-        <w:t>việc</w:t>
-      </w:r>
-      <w:proofErr w:type="spellEnd"/>
-      <w:r>
-        <w:t xml:space="preserve"> </w:t>
-      </w:r>
-      <w:proofErr w:type="spellStart"/>
-      <w:r>
-        <w:t>có</w:t>
-      </w:r>
-      <w:proofErr w:type="spellEnd"/>
-      <w:r>
-        <w:t xml:space="preserve"> </w:t>
-      </w:r>
-      <w:proofErr w:type="spellStart"/>
-      <w:r>
-        <w:t>kiến</w:t>
-      </w:r>
-      <w:proofErr w:type="spellEnd"/>
-      <w:r>
-        <w:t xml:space="preserve"> </w:t>
-      </w:r>
-      <w:proofErr w:type="spellStart"/>
-      <w:r>
-        <w:t>thức</w:t>
-      </w:r>
-      <w:proofErr w:type="spellEnd"/>
-      <w:r>
-        <w:t xml:space="preserve"> </w:t>
-      </w:r>
-      <w:proofErr w:type="spellStart"/>
-      <w:r>
-        <w:t>cần</w:t>
-      </w:r>
-      <w:proofErr w:type="spellEnd"/>
-      <w:r>
-        <w:t xml:space="preserve"> </w:t>
-      </w:r>
-      <w:proofErr w:type="spellStart"/>
-      <w:r>
-        <w:t>bổ</w:t>
-      </w:r>
-      <w:proofErr w:type="spellEnd"/>
-      <w:r>
-        <w:t xml:space="preserve"> sung </w:t>
-      </w:r>
-      <w:proofErr w:type="spellStart"/>
-      <w:r>
-        <w:t>thì</w:t>
-      </w:r>
-      <w:proofErr w:type="spellEnd"/>
-      <w:r>
-        <w:t xml:space="preserve"> </w:t>
-      </w:r>
-      <w:proofErr w:type="spellStart"/>
-      <w:r>
-        <w:t>nhóm</w:t>
-      </w:r>
-      <w:proofErr w:type="spellEnd"/>
-      <w:r>
-        <w:t xml:space="preserve"> </w:t>
-      </w:r>
-      <w:proofErr w:type="spellStart"/>
-      <w:r>
-        <w:t>sẽ</w:t>
-      </w:r>
-      <w:proofErr w:type="spellEnd"/>
-      <w:r>
-        <w:t xml:space="preserve"> </w:t>
-      </w:r>
-      <w:proofErr w:type="spellStart"/>
-      <w:r>
-        <w:t>tự</w:t>
-      </w:r>
-      <w:proofErr w:type="spellEnd"/>
-      <w:r>
-        <w:t xml:space="preserve"> </w:t>
-      </w:r>
-      <w:proofErr w:type="spellStart"/>
-      <w:r>
-        <w:t>nghiên</w:t>
-      </w:r>
-      <w:proofErr w:type="spellEnd"/>
-      <w:r>
-        <w:t xml:space="preserve"> </w:t>
-      </w:r>
-      <w:proofErr w:type="spellStart"/>
-      <w:r>
-        <w:t>cứu</w:t>
-      </w:r>
-      <w:proofErr w:type="spellEnd"/>
-      <w:r>
-        <w:t xml:space="preserve"> </w:t>
-      </w:r>
-      <w:proofErr w:type="spellStart"/>
-      <w:r>
-        <w:t>hoặc</w:t>
-      </w:r>
-      <w:proofErr w:type="spellEnd"/>
-      <w:r>
-        <w:t xml:space="preserve"> </w:t>
-      </w:r>
-      <w:proofErr w:type="spellStart"/>
-      <w:r>
-        <w:t>nhờ</w:t>
-      </w:r>
-      <w:proofErr w:type="spellEnd"/>
-      <w:r>
-        <w:t xml:space="preserve"> supporter </w:t>
-      </w:r>
-      <w:proofErr w:type="spellStart"/>
-      <w:r>
-        <w:t>hộ</w:t>
-      </w:r>
-      <w:proofErr w:type="spellEnd"/>
-      <w:r>
-        <w:t xml:space="preserve"> </w:t>
-      </w:r>
-      <w:proofErr w:type="spellStart"/>
-      <w:r>
-        <w:t>trợ</w:t>
-      </w:r>
-      <w:proofErr w:type="spellEnd"/>
-      <w:r>
-        <w:t>.</w:t>
+        <w:rPr>
+          <w:rFonts w:ascii="Times New Roman" w:hAnsi="Times New Roman" w:cs="Times New Roman"/>
+        </w:rPr>
+      </w:pPr>
+      <w:r>
+        <w:rPr>
+          <w:rFonts w:ascii="Times New Roman" w:hAnsi="Times New Roman" w:cs="Times New Roman"/>
+        </w:rPr>
+        <w:t>Đảm bả</w:t>
+      </w:r>
+      <w:r>
+        <w:rPr>
+          <w:rFonts w:ascii="Times New Roman" w:hAnsi="Times New Roman" w:cs="Times New Roman"/>
+        </w:rPr>
+        <w:t xml:space="preserve">o đầy đủ những kiến thức trọng tâm áp dung vào project. </w:t>
+      </w:r>
+      <w:r>
+        <w:rPr>
+          <w:rFonts w:ascii="Times New Roman" w:hAnsi="Times New Roman" w:cs="Times New Roman"/>
+        </w:rPr>
+        <w:t>Nếu như trong quá trình làm việc có kiến thức cần bổ sung thì nhóm sẽ tự nghiên cứu hoặc nhờ supporter hộ trợ.</w:t>
       </w:r>
     </w:p>
     <w:p>
       <w:pPr>
         <w:ind w:left="1080"/>
         <w:rPr>
+          <w:rFonts w:ascii="Times New Roman" w:hAnsi="Times New Roman" w:cs="Times New Roman"/>
           <w:color w:val="A6A6A6" w:themeColor="background1" w:themeShade="A6"/>
         </w:rPr>
       </w:pPr>
@@ -2138,6 +1140,7 @@
       <w:pPr>
         <w:ind w:left="1080"/>
         <w:rPr>
+          <w:rFonts w:ascii="Times New Roman" w:hAnsi="Times New Roman" w:cs="Times New Roman"/>
           <w:color w:val="A6A6A6" w:themeColor="background1" w:themeShade="A6"/>
         </w:rPr>
       </w:pPr>
@@ -2146,6 +1149,9 @@
       <w:pPr>
         <w:pStyle w:val="ListParagraph"/>
         <w:ind w:left="1440"/>
+        <w:rPr>
+          <w:rFonts w:ascii="Times New Roman" w:hAnsi="Times New Roman" w:cs="Times New Roman"/>
+        </w:rPr>
       </w:pPr>
     </w:p>
     <w:p>
@@ -2154,7 +1160,7 @@
           <w:tab w:val="left" w:pos="1943"/>
         </w:tabs>
         <w:rPr>
-          <w:rFonts w:ascii="Arial" w:eastAsia="Times New Roman" w:hAnsi="Arial" w:cs="Arial"/>
+          <w:rFonts w:ascii="Times New Roman" w:eastAsia="Times New Roman" w:hAnsi="Times New Roman" w:cs="Times New Roman"/>
           <w:i/>
           <w:iCs/>
           <w:color w:val="999999"/>
@@ -2162,7 +1168,7 @@
       </w:pPr>
       <w:r>
         <w:rPr>
-          <w:rFonts w:ascii="Arial" w:eastAsia="Times New Roman" w:hAnsi="Arial" w:cs="Arial"/>
+          <w:rFonts w:ascii="Times New Roman" w:eastAsia="Times New Roman" w:hAnsi="Times New Roman" w:cs="Times New Roman"/>
           <w:i/>
           <w:iCs/>
           <w:color w:val="999999"/>
@@ -2175,6 +1181,7 @@
         <w:pStyle w:val="ListParagraph"/>
         <w:ind w:left="1440"/>
         <w:rPr>
+          <w:rFonts w:ascii="Times New Roman" w:hAnsi="Times New Roman" w:cs="Times New Roman"/>
           <w:b/>
         </w:rPr>
       </w:pPr>
@@ -2183,14 +1190,20 @@
       <w:pPr>
         <w:ind w:left="360"/>
         <w:rPr>
-          <w:rFonts w:ascii="Arial" w:eastAsia="Times New Roman" w:hAnsi="Arial" w:cs="Arial"/>
+          <w:rFonts w:ascii="Times New Roman" w:eastAsia="Times New Roman" w:hAnsi="Times New Roman" w:cs="Times New Roman"/>
           <w:i/>
           <w:iCs/>
           <w:color w:val="999999"/>
         </w:rPr>
       </w:pPr>
     </w:p>
-    <w:p/>
+    <w:p>
+      <w:pPr>
+        <w:rPr>
+          <w:rFonts w:ascii="Times New Roman" w:hAnsi="Times New Roman" w:cs="Times New Roman"/>
+        </w:rPr>
+      </w:pPr>
+    </w:p>
     <w:sectPr>
       <w:pgSz w:w="11900" w:h="16840"/>
       <w:pgMar w:top="1440" w:right="1440" w:bottom="1440" w:left="1440" w:header="708" w:footer="708" w:gutter="0"/>
@@ -2202,7 +1215,7 @@
 </file>
 
 <file path=word/numbering.xml><?xml version="1.0" encoding="utf-8"?>
-<w:numbering xmlns:wpc="http://schemas.microsoft.com/office/word/2010/wordprocessingCanvas" xmlns:cx="http://schemas.microsoft.com/office/drawing/2014/chartex" xmlns:mc="http://schemas.openxmlformats.org/markup-compatibility/2006" xmlns:o="urn:schemas-microsoft-com:office:office" xmlns:r="http://schemas.openxmlformats.org/officeDocument/2006/relationships" xmlns:m="http://schemas.openxmlformats.org/officeDocument/2006/math" xmlns:v="urn:schemas-microsoft-com:vml" xmlns:wp14="http://schemas.microsoft.com/office/word/2010/wordprocessingDrawing" xmlns:wp="http://schemas.openxmlformats.org/drawingml/2006/wordprocessingDrawing" xmlns:w10="urn:schemas-microsoft-com:office:word" xmlns:w="http://schemas.openxmlformats.org/wordprocessingml/2006/main" xmlns:w14="http://schemas.microsoft.com/office/word/2010/wordml" xmlns:w15="http://schemas.microsoft.com/office/word/2012/wordml" xmlns:w16se="http://schemas.microsoft.com/office/word/2015/wordml/symex" xmlns:wpg="http://schemas.microsoft.com/office/word/2010/wordprocessingGroup" xmlns:wpi="http://schemas.microsoft.com/office/word/2010/wordprocessingInk" xmlns:wne="http://schemas.microsoft.com/office/word/2006/wordml" xmlns:wps="http://schemas.microsoft.com/office/word/2010/wordprocessingShape" mc:Ignorable="w14 w15 w16se wp14">
+<w:numbering xmlns:wpc="http://schemas.microsoft.com/office/word/2010/wordprocessingCanvas" xmlns:cx="http://schemas.microsoft.com/office/drawing/2014/chartex" xmlns:cx1="http://schemas.microsoft.com/office/drawing/2015/9/8/chartex" xmlns:mc="http://schemas.openxmlformats.org/markup-compatibility/2006" xmlns:o="urn:schemas-microsoft-com:office:office" xmlns:r="http://schemas.openxmlformats.org/officeDocument/2006/relationships" xmlns:m="http://schemas.openxmlformats.org/officeDocument/2006/math" xmlns:v="urn:schemas-microsoft-com:vml" xmlns:wp14="http://schemas.microsoft.com/office/word/2010/wordprocessingDrawing" xmlns:wp="http://schemas.openxmlformats.org/drawingml/2006/wordprocessingDrawing" xmlns:w10="urn:schemas-microsoft-com:office:word" xmlns:w="http://schemas.openxmlformats.org/wordprocessingml/2006/main" xmlns:w14="http://schemas.microsoft.com/office/word/2010/wordml" xmlns:w15="http://schemas.microsoft.com/office/word/2012/wordml" xmlns:w16se="http://schemas.microsoft.com/office/word/2015/wordml/symex" xmlns:wpg="http://schemas.microsoft.com/office/word/2010/wordprocessingGroup" xmlns:wpi="http://schemas.microsoft.com/office/word/2010/wordprocessingInk" xmlns:wne="http://schemas.microsoft.com/office/word/2006/wordml" xmlns:wps="http://schemas.microsoft.com/office/word/2010/wordprocessingShape" mc:Ignorable="w14 w15 w16se wp14">
   <w:abstractNum w:abstractNumId="0" w15:restartNumberingAfterBreak="0">
     <w:nsid w:val="16A02935"/>
     <w:multiLevelType w:val="multilevel"/>

</xml_diff>